<commit_message>
remove ERO from control values
</commit_message>
<xml_diff>
--- a/Draft - SD-PI DSW Users Guide.docx
+++ b/Draft - SD-PI DSW Users Guide.docx
@@ -580,9 +580,7 @@
         </w:numPr>
       </w:pPr>
       <w:bookmarkStart w:id="0" w:name="_Introduction_to_SD-PI"/>
-      <w:bookmarkStart w:id="1" w:name="_GoBack"/>
       <w:bookmarkEnd w:id="0"/>
-      <w:bookmarkEnd w:id="1"/>
       <w:r>
         <w:lastRenderedPageBreak/>
         <w:t>Introduction to SD-PI</w:t>
@@ -1335,8 +1333,8 @@
           <w:rFonts w:ascii="Arial" w:hAnsi="Arial" w:cs="Arial"/>
         </w:rPr>
       </w:pPr>
-      <w:bookmarkStart w:id="2" w:name="_SD-PI_Basic_Concepts"/>
-      <w:bookmarkEnd w:id="2"/>
+      <w:bookmarkStart w:id="1" w:name="_SD-PI_Basic_Concepts"/>
+      <w:bookmarkEnd w:id="1"/>
       <w:r>
         <w:rPr>
           <w:rFonts w:ascii="Arial" w:hAnsi="Arial" w:cs="Arial"/>
@@ -1735,7 +1733,7 @@
           <w:sz w:val="20"/>
           <w:szCs w:val="20"/>
         </w:rPr>
-        <w:t xml:space="preserve"> (SMG3, SMG5, ERO etc.) and what </w:t>
+        <w:t xml:space="preserve"> (SMG3, SMG5 etc.) and what </w:t>
       </w:r>
       <w:r>
         <w:rPr>
@@ -1790,6 +1788,8 @@
         </w:rPr>
         <w:t>.</w:t>
       </w:r>
+      <w:bookmarkStart w:id="2" w:name="_GoBack"/>
+      <w:bookmarkEnd w:id="2"/>
     </w:p>
     <w:p>
       <w:pPr>
@@ -6117,27 +6117,7 @@
             <w:szCs w:val="20"/>
             <w:lang w:eastAsia="en-US"/>
           </w:rPr>
-          <w:t>Contr</w:t>
-        </w:r>
-        <w:r>
-          <w:rPr>
-            <w:rStyle w:val="Hyperlink"/>
-            <w:rFonts w:eastAsia="Helv, Arial" w:cs="Arial"/>
-            <w:sz w:val="20"/>
-            <w:szCs w:val="20"/>
-            <w:lang w:eastAsia="en-US"/>
-          </w:rPr>
-          <w:t>o</w:t>
-        </w:r>
-        <w:r>
-          <w:rPr>
-            <w:rStyle w:val="Hyperlink"/>
-            <w:rFonts w:eastAsia="Helv, Arial" w:cs="Arial"/>
-            <w:sz w:val="20"/>
-            <w:szCs w:val="20"/>
-            <w:lang w:eastAsia="en-US"/>
-          </w:rPr>
-          <w:t>l Values</w:t>
+          <w:t>Control Values</w:t>
         </w:r>
       </w:hyperlink>
       <w:r>
@@ -17861,13 +17841,7 @@
         </w:tc>
       </w:tr>
     </w:tbl>
-    <w:p>
-      <w:pPr>
-        <w:rPr>
-          <w:rFonts w:hint="eastAsia"/>
-        </w:rPr>
-      </w:pPr>
-    </w:p>
+    <w:p/>
     <w:p>
       <w:pPr>
         <w:rPr>

</xml_diff>